<commit_message>
add código em verilog do decodificador
</commit_message>
<xml_diff>
--- a/Decodificador/Metodologia do decodificador.docx
+++ b/Decodificador/Metodologia do decodificador.docx
@@ -24,7 +24,10 @@
         </w:numPr>
       </w:pPr>
       <w:r>
-        <w:t>Desenvolver teoricamente (através de grafos) a máquina de estado de leitura do sinal;</w:t>
+        <w:t>Desenvolver teoricamente (através de grafos) a máquina de estado de leitura do sinal</w:t>
+      </w:r>
+      <w:r>
+        <w:t>;</w:t>
       </w:r>
     </w:p>
     <w:p>
@@ -75,11 +78,14 @@
           <w:numId w:val="1"/>
         </w:numPr>
       </w:pPr>
-      <w:r>
-        <w:t>Fazer testes e refinar.</w:t>
-      </w:r>
       <w:bookmarkStart w:id="0" w:name="_GoBack"/>
+      <w:r>
+        <w:t>Fazer testes e refinar</w:t>
+      </w:r>
       <w:bookmarkEnd w:id="0"/>
+      <w:r>
+        <w:t>.</w:t>
+      </w:r>
     </w:p>
     <w:sectPr>
       <w:pgSz w:w="11906" w:h="16838"/>

</xml_diff>